<commit_message>
docs. update CM310-Exercise-files by yezi
</commit_message>
<xml_diff>
--- a/第7章/CM310-学号-姓名-平台昵称-新媒体数字排版项目-v1.0.docx
+++ b/第7章/CM310-学号-姓名-平台昵称-新媒体数字排版项目-v1.0.docx
@@ -22,8 +22,6 @@
         <w:autoSpaceDN w:val="0"/>
         <w:adjustRightInd w:val="0"/>
         <w:spacing w:before="0" w:after="0" w:line="288" w:lineRule="auto"/>
-        <w:ind w:firstLine="1174"/>
-        <w:jc w:val="center"/>
         <w:rPr>
           <w:rFonts w:ascii="SimSun" w:eastAsia="SimSun" w:hAnsi="SimSun" w:cs="Helvetica Neue"/>
           <w:color w:val="000000" w:themeColor="text1"/>
@@ -55,8 +53,6 @@
         <w:autoSpaceDN w:val="0"/>
         <w:adjustRightInd w:val="0"/>
         <w:spacing w:before="0" w:after="0" w:line="288" w:lineRule="auto"/>
-        <w:ind w:firstLine="1174"/>
-        <w:jc w:val="center"/>
         <w:rPr>
           <w:rFonts w:ascii="SimSun" w:eastAsia="SimSun" w:hAnsi="SimSun" w:cs="Helvetica Neue"/>
           <w:color w:val="000000" w:themeColor="text1"/>
@@ -88,7 +84,6 @@
         <w:autoSpaceDN w:val="0"/>
         <w:adjustRightInd w:val="0"/>
         <w:spacing w:before="0" w:after="0" w:line="288" w:lineRule="auto"/>
-        <w:ind w:firstLine="1120"/>
         <w:jc w:val="center"/>
         <w:rPr>
           <w:rFonts w:ascii="SimSun" w:eastAsia="SimSun" w:hAnsi="SimSun" w:cs="Helvetica Neue"/>
@@ -181,8 +176,6 @@
         <w:autoSpaceDN w:val="0"/>
         <w:adjustRightInd w:val="0"/>
         <w:spacing w:before="0" w:after="0" w:line="288" w:lineRule="auto"/>
-        <w:ind w:firstLine="1174"/>
-        <w:jc w:val="center"/>
         <w:rPr>
           <w:rFonts w:ascii="SimSun" w:eastAsia="SimSun" w:hAnsi="SimSun" w:cs="Helvetica Neue"/>
           <w:color w:val="000000" w:themeColor="text1"/>
@@ -214,7 +207,6 @@
         <w:autoSpaceDN w:val="0"/>
         <w:adjustRightInd w:val="0"/>
         <w:spacing w:before="0" w:after="0" w:line="288" w:lineRule="auto"/>
-        <w:ind w:firstLine="1174"/>
         <w:rPr>
           <w:rFonts w:ascii="SimSun" w:eastAsia="SimSun" w:hAnsi="SimSun" w:cs="Helvetica Neue"/>
           <w:color w:val="000000" w:themeColor="text1"/>
@@ -246,7 +238,6 @@
         <w:autoSpaceDN w:val="0"/>
         <w:adjustRightInd w:val="0"/>
         <w:spacing w:before="0" w:after="0" w:line="288" w:lineRule="auto"/>
-        <w:ind w:firstLine="1094"/>
         <w:jc w:val="center"/>
         <w:rPr>
           <w:rFonts w:ascii="SimSun" w:eastAsia="SimSun" w:hAnsi="SimSun" w:cs="Helvetica Neue"/>
@@ -306,7 +297,7 @@
         <w:ind w:firstLine="400"/>
         <w:jc w:val="center"/>
         <w:rPr>
-          <w:rFonts w:ascii="SimSun" w:eastAsia="SimSun" w:hAnsi="SimSun" w:cs="Helvetica Neue" w:hint="eastAsia"/>
+          <w:rFonts w:ascii="SimSun" w:eastAsia="SimSun" w:hAnsi="SimSun" w:cs="Helvetica Neue"/>
           <w:color w:val="000000"/>
           <w:sz w:val="32"/>
           <w:szCs w:val="32"/>
@@ -405,17 +396,6 @@
                 <w:lang w:val="en-US"/>
               </w:rPr>
               <w:t>CNM</w:t>
-            </w:r>
-            <w:r>
-              <w:rPr>
-                <w:rFonts w:ascii="SimSun" w:eastAsia="SimSun" w:hAnsi="SimSun" w:cs="Times New Roman" w:hint="eastAsia"/>
-                <w:color w:val="000000"/>
-                <w:kern w:val="0"/>
-                <w:sz w:val="32"/>
-                <w:szCs w:val="32"/>
-                <w:lang w:val="en-US"/>
-              </w:rPr>
-              <w:t xml:space="preserve">　</w:t>
             </w:r>
           </w:p>
         </w:tc>
@@ -696,7 +676,7 @@
         <w:ind w:firstLine="400"/>
         <w:jc w:val="center"/>
         <w:rPr>
-          <w:rFonts w:ascii="SimSun" w:eastAsia="SimSun" w:hAnsi="SimSun" w:cs="Helvetica Neue" w:hint="eastAsia"/>
+          <w:rFonts w:ascii="SimSun" w:eastAsia="SimSun" w:hAnsi="SimSun" w:cs="Helvetica Neue"/>
           <w:color w:val="000000"/>
           <w:sz w:val="32"/>
           <w:szCs w:val="32"/>
@@ -727,7 +707,7 @@
         <w:ind w:firstLine="400"/>
         <w:jc w:val="center"/>
         <w:rPr>
-          <w:rFonts w:ascii="SimSun" w:eastAsia="SimSun" w:hAnsi="SimSun" w:cs="Helvetica Neue" w:hint="eastAsia"/>
+          <w:rFonts w:ascii="SimSun" w:eastAsia="SimSun" w:hAnsi="SimSun" w:cs="Helvetica Neue"/>
           <w:color w:val="000000"/>
           <w:sz w:val="32"/>
           <w:szCs w:val="32"/>
@@ -755,8 +735,6 @@
         <w:autoSpaceDN w:val="0"/>
         <w:adjustRightInd w:val="0"/>
         <w:spacing w:before="0" w:after="0"/>
-        <w:ind w:firstLine="400"/>
-        <w:jc w:val="center"/>
         <w:rPr>
           <w:rFonts w:ascii="SimSun" w:eastAsia="SimSun" w:hAnsi="SimSun" w:cs="Hiragino Sans GB W3"/>
           <w:color w:val="000000"/>
@@ -786,7 +764,6 @@
         <w:autoSpaceDN w:val="0"/>
         <w:adjustRightInd w:val="0"/>
         <w:spacing w:before="0" w:after="0"/>
-        <w:ind w:firstLine="400"/>
         <w:jc w:val="center"/>
         <w:rPr>
           <w:rFonts w:ascii="SimSun" w:eastAsia="SimSun" w:hAnsi="SimSun" w:cs="Hiragino Sans GB W3"/>
@@ -1396,14 +1373,14 @@
           <w:color w:val="000000" w:themeColor="text1"/>
         </w:rPr>
       </w:pPr>
-      <w:bookmarkStart w:id="4" w:name="_GoBack"/>
-      <w:bookmarkEnd w:id="4"/>
     </w:p>
     <w:sectPr>
-      <w:headerReference w:type="default" r:id="rId12"/>
-      <w:footerReference w:type="default" r:id="rId13"/>
-      <w:headerReference w:type="first" r:id="rId14"/>
-      <w:footerReference w:type="first" r:id="rId15"/>
+      <w:headerReference w:type="even" r:id="rId12"/>
+      <w:headerReference w:type="default" r:id="rId13"/>
+      <w:footerReference w:type="even" r:id="rId14"/>
+      <w:footerReference w:type="default" r:id="rId15"/>
+      <w:headerReference w:type="first" r:id="rId16"/>
+      <w:footerReference w:type="first" r:id="rId17"/>
       <w:pgSz w:w="11907" w:h="16839" w:code="1"/>
       <w:pgMar w:top="1440" w:right="1080" w:bottom="1440" w:left="1080" w:header="850" w:footer="850" w:gutter="0"/>
       <w:pgNumType w:fmt="numberInDash"/>
@@ -1445,6 +1422,16 @@
 <w:ftr xmlns:wpc="http://schemas.microsoft.com/office/word/2010/wordprocessingCanvas" xmlns:mo="http://schemas.microsoft.com/office/mac/office/2008/main" xmlns:mc="http://schemas.openxmlformats.org/markup-compatibility/2006" xmlns:mv="urn:schemas-microsoft-com:mac:vml" xmlns:o="urn:schemas-microsoft-com:office:office" xmlns:r="http://schemas.openxmlformats.org/officeDocument/2006/relationships" xmlns:m="http://schemas.openxmlformats.org/officeDocument/2006/math" xmlns:v="urn:schemas-microsoft-com:vml" xmlns:wp14="http://schemas.microsoft.com/office/word/2010/wordprocessingDrawing" xmlns:wp="http://schemas.openxmlformats.org/drawingml/2006/wordprocessingDrawing" xmlns:w10="urn:schemas-microsoft-com:office:word" xmlns:w="http://schemas.openxmlformats.org/wordprocessingml/2006/main" xmlns:w14="http://schemas.microsoft.com/office/word/2010/wordml" xmlns:w15="http://schemas.microsoft.com/office/word/2012/wordml" xmlns:wpg="http://schemas.microsoft.com/office/word/2010/wordprocessingGroup" xmlns:wpi="http://schemas.microsoft.com/office/word/2010/wordprocessingInk" xmlns:wne="http://schemas.microsoft.com/office/word/2006/wordml" xmlns:wps="http://schemas.microsoft.com/office/word/2010/wordprocessingShape" mc:Ignorable="w14 w15 wp14">
   <w:p>
     <w:pPr>
+      <w:pStyle w:val="aff0"/>
+    </w:pPr>
+  </w:p>
+</w:ftr>
+</file>
+
+<file path=word/footer2.xml><?xml version="1.0" encoding="utf-8"?>
+<w:ftr xmlns:wpc="http://schemas.microsoft.com/office/word/2010/wordprocessingCanvas" xmlns:mo="http://schemas.microsoft.com/office/mac/office/2008/main" xmlns:mc="http://schemas.openxmlformats.org/markup-compatibility/2006" xmlns:mv="urn:schemas-microsoft-com:mac:vml" xmlns:o="urn:schemas-microsoft-com:office:office" xmlns:r="http://schemas.openxmlformats.org/officeDocument/2006/relationships" xmlns:m="http://schemas.openxmlformats.org/officeDocument/2006/math" xmlns:v="urn:schemas-microsoft-com:vml" xmlns:wp14="http://schemas.microsoft.com/office/word/2010/wordprocessingDrawing" xmlns:wp="http://schemas.openxmlformats.org/drawingml/2006/wordprocessingDrawing" xmlns:w10="urn:schemas-microsoft-com:office:word" xmlns:w="http://schemas.openxmlformats.org/wordprocessingml/2006/main" xmlns:w14="http://schemas.microsoft.com/office/word/2010/wordml" xmlns:w15="http://schemas.microsoft.com/office/word/2012/wordml" xmlns:wpg="http://schemas.microsoft.com/office/word/2010/wordprocessingGroup" xmlns:wpi="http://schemas.microsoft.com/office/word/2010/wordprocessingInk" xmlns:wne="http://schemas.microsoft.com/office/word/2006/wordml" xmlns:wps="http://schemas.microsoft.com/office/word/2010/wordprocessingShape" mc:Ignorable="w14 w15 wp14">
+  <w:p>
+    <w:pPr>
       <w:framePr w:h="337" w:hRule="exact" w:wrap="none" w:vAnchor="text" w:hAnchor="page" w:x="5782" w:y="247"/>
       <w:spacing w:before="0" w:after="0" w:line="240" w:lineRule="auto"/>
       <w:ind w:firstLine="400"/>
@@ -1485,7 +1472,7 @@
         <w:color w:val="000000"/>
         <w:sz w:val="20"/>
       </w:rPr>
-      <w:t>- 3 -</w:t>
+      <w:t>- 1 -</w:t>
     </w:r>
     <w:r>
       <w:rPr>
@@ -1512,11 +1499,13 @@
         <w:sz w:val="20"/>
       </w:rPr>
     </w:pPr>
+    <w:bookmarkStart w:id="4" w:name="_GoBack"/>
+    <w:bookmarkEnd w:id="4"/>
   </w:p>
 </w:ftr>
 </file>
 
-<file path=word/footer2.xml><?xml version="1.0" encoding="utf-8"?>
+<file path=word/footer3.xml><?xml version="1.0" encoding="utf-8"?>
 <w:ftr xmlns:wpc="http://schemas.microsoft.com/office/word/2010/wordprocessingCanvas" xmlns:mo="http://schemas.microsoft.com/office/mac/office/2008/main" xmlns:mc="http://schemas.openxmlformats.org/markup-compatibility/2006" xmlns:mv="urn:schemas-microsoft-com:mac:vml" xmlns:o="urn:schemas-microsoft-com:office:office" xmlns:r="http://schemas.openxmlformats.org/officeDocument/2006/relationships" xmlns:m="http://schemas.openxmlformats.org/officeDocument/2006/math" xmlns:v="urn:schemas-microsoft-com:vml" xmlns:wp14="http://schemas.microsoft.com/office/word/2010/wordprocessingDrawing" xmlns:wp="http://schemas.openxmlformats.org/drawingml/2006/wordprocessingDrawing" xmlns:w10="urn:schemas-microsoft-com:office:word" xmlns:w="http://schemas.openxmlformats.org/wordprocessingml/2006/main" xmlns:w14="http://schemas.microsoft.com/office/word/2010/wordml" xmlns:w15="http://schemas.microsoft.com/office/word/2012/wordml" xmlns:wpg="http://schemas.microsoft.com/office/word/2010/wordprocessingGroup" xmlns:wpi="http://schemas.microsoft.com/office/word/2010/wordprocessingInk" xmlns:wne="http://schemas.microsoft.com/office/word/2006/wordml" xmlns:wps="http://schemas.microsoft.com/office/word/2010/wordprocessingShape" mc:Ignorable="w14 w15 wp14">
   <w:p>
     <w:pPr>
@@ -1697,6 +1686,16 @@
 <w:hdr xmlns:wpc="http://schemas.microsoft.com/office/word/2010/wordprocessingCanvas" xmlns:mo="http://schemas.microsoft.com/office/mac/office/2008/main" xmlns:mc="http://schemas.openxmlformats.org/markup-compatibility/2006" xmlns:mv="urn:schemas-microsoft-com:mac:vml" xmlns:o="urn:schemas-microsoft-com:office:office" xmlns:r="http://schemas.openxmlformats.org/officeDocument/2006/relationships" xmlns:m="http://schemas.openxmlformats.org/officeDocument/2006/math" xmlns:v="urn:schemas-microsoft-com:vml" xmlns:wp14="http://schemas.microsoft.com/office/word/2010/wordprocessingDrawing" xmlns:wp="http://schemas.openxmlformats.org/drawingml/2006/wordprocessingDrawing" xmlns:w10="urn:schemas-microsoft-com:office:word" xmlns:w="http://schemas.openxmlformats.org/wordprocessingml/2006/main" xmlns:w14="http://schemas.microsoft.com/office/word/2010/wordml" xmlns:w15="http://schemas.microsoft.com/office/word/2012/wordml" xmlns:wpg="http://schemas.microsoft.com/office/word/2010/wordprocessingGroup" xmlns:wpi="http://schemas.microsoft.com/office/word/2010/wordprocessingInk" xmlns:wne="http://schemas.microsoft.com/office/word/2006/wordml" xmlns:wps="http://schemas.microsoft.com/office/word/2010/wordprocessingShape" mc:Ignorable="w14 w15 wp14">
   <w:p>
     <w:pPr>
+      <w:pStyle w:val="aff2"/>
+    </w:pPr>
+  </w:p>
+</w:hdr>
+</file>
+
+<file path=word/header2.xml><?xml version="1.0" encoding="utf-8"?>
+<w:hdr xmlns:wpc="http://schemas.microsoft.com/office/word/2010/wordprocessingCanvas" xmlns:mo="http://schemas.microsoft.com/office/mac/office/2008/main" xmlns:mc="http://schemas.openxmlformats.org/markup-compatibility/2006" xmlns:mv="urn:schemas-microsoft-com:mac:vml" xmlns:o="urn:schemas-microsoft-com:office:office" xmlns:r="http://schemas.openxmlformats.org/officeDocument/2006/relationships" xmlns:m="http://schemas.openxmlformats.org/officeDocument/2006/math" xmlns:v="urn:schemas-microsoft-com:vml" xmlns:wp14="http://schemas.microsoft.com/office/word/2010/wordprocessingDrawing" xmlns:wp="http://schemas.openxmlformats.org/drawingml/2006/wordprocessingDrawing" xmlns:w10="urn:schemas-microsoft-com:office:word" xmlns:w="http://schemas.openxmlformats.org/wordprocessingml/2006/main" xmlns:w14="http://schemas.microsoft.com/office/word/2010/wordml" xmlns:w15="http://schemas.microsoft.com/office/word/2012/wordml" xmlns:wpg="http://schemas.microsoft.com/office/word/2010/wordprocessingGroup" xmlns:wpi="http://schemas.microsoft.com/office/word/2010/wordprocessingInk" xmlns:wne="http://schemas.microsoft.com/office/word/2006/wordml" xmlns:wps="http://schemas.microsoft.com/office/word/2010/wordprocessingShape" mc:Ignorable="w14 w15 wp14">
+  <w:p>
+    <w:pPr>
       <w:pStyle w:val="aff4"/>
       <w:pBdr>
         <w:bottom w:val="single" w:sz="8" w:space="1" w:color="000000" w:themeColor="text1"/>
@@ -1772,7 +1771,7 @@
 </w:hdr>
 </file>
 
-<file path=word/header2.xml><?xml version="1.0" encoding="utf-8"?>
+<file path=word/header3.xml><?xml version="1.0" encoding="utf-8"?>
 <w:hdr xmlns:wpc="http://schemas.microsoft.com/office/word/2010/wordprocessingCanvas" xmlns:mo="http://schemas.microsoft.com/office/mac/office/2008/main" xmlns:mc="http://schemas.openxmlformats.org/markup-compatibility/2006" xmlns:mv="urn:schemas-microsoft-com:mac:vml" xmlns:o="urn:schemas-microsoft-com:office:office" xmlns:r="http://schemas.openxmlformats.org/officeDocument/2006/relationships" xmlns:m="http://schemas.openxmlformats.org/officeDocument/2006/math" xmlns:v="urn:schemas-microsoft-com:vml" xmlns:wp14="http://schemas.microsoft.com/office/word/2010/wordprocessingDrawing" xmlns:wp="http://schemas.openxmlformats.org/drawingml/2006/wordprocessingDrawing" xmlns:w10="urn:schemas-microsoft-com:office:word" xmlns:w="http://schemas.openxmlformats.org/wordprocessingml/2006/main" xmlns:w14="http://schemas.microsoft.com/office/word/2010/wordml" xmlns:w15="http://schemas.microsoft.com/office/word/2012/wordml" xmlns:wpg="http://schemas.microsoft.com/office/word/2010/wordprocessingGroup" xmlns:wpi="http://schemas.microsoft.com/office/word/2010/wordprocessingInk" xmlns:wne="http://schemas.microsoft.com/office/word/2006/wordml" xmlns:wps="http://schemas.microsoft.com/office/word/2010/wordprocessingShape" mc:Ignorable="w14 w15 wp14">
   <w:p>
     <w:pPr>
@@ -4590,21 +4589,6 @@
 </file>
 
 <file path=customXml/item1.xml><?xml version="1.0" encoding="utf-8"?>
-<?mso-contentType ?>
-<FormTemplates xmlns="http://schemas.microsoft.com/sharepoint/v3/contenttype/forms">
-  <Display>DocumentLibraryForm</Display>
-  <Edit>DocumentLibraryForm</Edit>
-  <New>DocumentLibraryForm</New>
-</FormTemplates>
-</file>
-
-<file path=customXml/item2.xml><?xml version="1.0" encoding="utf-8"?>
-<p:properties xmlns:p="http://schemas.microsoft.com/office/2006/metadata/properties" xmlns:xsi="http://www.w3.org/2001/XMLSchema-instance" xmlns:pc="http://schemas.microsoft.com/office/infopath/2007/PartnerControls">
-  <documentManagement/>
-</p:properties>
-</file>
-
-<file path=customXml/item3.xml><?xml version="1.0" encoding="utf-8"?>
 <ct:contentTypeSchema xmlns:ct="http://schemas.microsoft.com/office/2006/metadata/contentType" xmlns:ma="http://schemas.microsoft.com/office/2006/metadata/properties/metaAttributes" ct:_="" ma:_="" ma:contentTypeName="Document" ma:contentTypeID="0x0101009C467C137A7CDE448CB0A43503782328" ma:contentTypeVersion="0" ma:contentTypeDescription="Create a new document." ma:contentTypeScope="" ma:versionID="de552b6ceab69ff67b686e55c33bb386">
   <xsd:schema xmlns:xsd="http://www.w3.org/2001/XMLSchema" xmlns:xs="http://www.w3.org/2001/XMLSchema" xmlns:p="http://schemas.microsoft.com/office/2006/metadata/properties" targetNamespace="http://schemas.microsoft.com/office/2006/metadata/properties" ma:root="true" ma:fieldsID="0a2704e1be08ca60c210816e8ff51514">
     <xsd:element name="properties">
@@ -4718,28 +4702,26 @@
 </ct:contentTypeSchema>
 </file>
 
+<file path=customXml/item2.xml><?xml version="1.0" encoding="utf-8"?>
+<?mso-contentType ?>
+<FormTemplates xmlns="http://schemas.microsoft.com/sharepoint/v3/contenttype/forms">
+  <Display>DocumentLibraryForm</Display>
+  <Edit>DocumentLibraryForm</Edit>
+  <New>DocumentLibraryForm</New>
+</FormTemplates>
+</file>
+
+<file path=customXml/item3.xml><?xml version="1.0" encoding="utf-8"?>
+<p:properties xmlns:p="http://schemas.microsoft.com/office/2006/metadata/properties" xmlns:xsi="http://www.w3.org/2001/XMLSchema-instance" xmlns:pc="http://schemas.microsoft.com/office/infopath/2007/PartnerControls">
+  <documentManagement/>
+</p:properties>
+</file>
+
 <file path=customXml/item4.xml><?xml version="1.0" encoding="utf-8"?>
 <b:Sources xmlns:b="http://schemas.openxmlformats.org/officeDocument/2006/bibliography" xmlns="http://schemas.openxmlformats.org/officeDocument/2006/bibliography" SelectedStyle="/APA.XSL" StyleName="APA"/>
 </file>
 
 <file path=customXml/itemProps1.xml><?xml version="1.0" encoding="utf-8"?>
-<ds:datastoreItem xmlns:ds="http://schemas.openxmlformats.org/officeDocument/2006/customXml" ds:itemID="{E6040F77-C680-405A-B95A-56092D614BF3}">
-  <ds:schemaRefs>
-    <ds:schemaRef ds:uri="http://schemas.microsoft.com/sharepoint/v3/contenttype/forms"/>
-  </ds:schemaRefs>
-</ds:datastoreItem>
-</file>
-
-<file path=customXml/itemProps2.xml><?xml version="1.0" encoding="utf-8"?>
-<ds:datastoreItem xmlns:ds="http://schemas.openxmlformats.org/officeDocument/2006/customXml" ds:itemID="{026E82FE-3E80-478C-96A9-C8863B718A41}">
-  <ds:schemaRefs>
-    <ds:schemaRef ds:uri="http://schemas.microsoft.com/office/2006/metadata/properties"/>
-    <ds:schemaRef ds:uri="http://schemas.microsoft.com/office/infopath/2007/PartnerControls"/>
-  </ds:schemaRefs>
-</ds:datastoreItem>
-</file>
-
-<file path=customXml/itemProps3.xml><?xml version="1.0" encoding="utf-8"?>
 <ds:datastoreItem xmlns:ds="http://schemas.openxmlformats.org/officeDocument/2006/customXml" ds:itemID="{B5CF5B96-AB86-4D00-85A4-19C3F8C97E73}">
   <ds:schemaRefs>
     <ds:schemaRef ds:uri="http://schemas.microsoft.com/office/2006/metadata/contentType"/>
@@ -4755,8 +4737,25 @@
 </ds:datastoreItem>
 </file>
 
+<file path=customXml/itemProps2.xml><?xml version="1.0" encoding="utf-8"?>
+<ds:datastoreItem xmlns:ds="http://schemas.openxmlformats.org/officeDocument/2006/customXml" ds:itemID="{E6040F77-C680-405A-B95A-56092D614BF3}">
+  <ds:schemaRefs>
+    <ds:schemaRef ds:uri="http://schemas.microsoft.com/sharepoint/v3/contenttype/forms"/>
+  </ds:schemaRefs>
+</ds:datastoreItem>
+</file>
+
+<file path=customXml/itemProps3.xml><?xml version="1.0" encoding="utf-8"?>
+<ds:datastoreItem xmlns:ds="http://schemas.openxmlformats.org/officeDocument/2006/customXml" ds:itemID="{026E82FE-3E80-478C-96A9-C8863B718A41}">
+  <ds:schemaRefs>
+    <ds:schemaRef ds:uri="http://schemas.microsoft.com/office/2006/metadata/properties"/>
+    <ds:schemaRef ds:uri="http://schemas.microsoft.com/office/infopath/2007/PartnerControls"/>
+  </ds:schemaRefs>
+</ds:datastoreItem>
+</file>
+
 <file path=customXml/itemProps4.xml><?xml version="1.0" encoding="utf-8"?>
-<ds:datastoreItem xmlns:ds="http://schemas.openxmlformats.org/officeDocument/2006/customXml" ds:itemID="{6C2C3862-0E43-8B47-B243-980E09DFDE00}">
+<ds:datastoreItem xmlns:ds="http://schemas.openxmlformats.org/officeDocument/2006/customXml" ds:itemID="{7D309AC7-1C21-5E46-AA31-34397A894E5D}">
   <ds:schemaRefs>
     <ds:schemaRef ds:uri="http://schemas.openxmlformats.org/officeDocument/2006/bibliography"/>
   </ds:schemaRefs>

</xml_diff>